<commit_message>
feat(Q2): create movies table and seed sample
</commit_message>
<xml_diff>
--- a/MaiThanhHaiQuan_22653671_FinalTerm_10_12.docx
+++ b/MaiThanhHaiQuan_22653671_FinalTerm_10_12.docx
@@ -69,6 +69,169 @@
     <w:p>
       <w:r>
         <w:t>Câu 1:</w:t>
+      </w:r>
+    </w:p>
+    <w:p>
+      <w:r>
+        <w:drawing>
+          <wp:inline distT="0" distB="0" distL="0" distR="0" wp14:anchorId="30C54DE9" wp14:editId="0EEFD0CE">
+            <wp:extent cx="2368550" cy="5124606"/>
+            <wp:effectExtent l="0" t="0" r="0" b="0"/>
+            <wp:docPr id="1" name="Picture 1"/>
+            <wp:cNvGraphicFramePr>
+              <a:graphicFrameLocks xmlns:a="http://schemas.openxmlformats.org/drawingml/2006/main" noChangeAspect="1"/>
+            </wp:cNvGraphicFramePr>
+            <a:graphic xmlns:a="http://schemas.openxmlformats.org/drawingml/2006/main">
+              <a:graphicData uri="http://schemas.openxmlformats.org/drawingml/2006/picture">
+                <pic:pic xmlns:pic="http://schemas.openxmlformats.org/drawingml/2006/picture">
+                  <pic:nvPicPr>
+                    <pic:cNvPr id="1" name=""/>
+                    <pic:cNvPicPr/>
+                  </pic:nvPicPr>
+                  <pic:blipFill>
+                    <a:blip r:embed="rId5"/>
+                    <a:stretch>
+                      <a:fillRect/>
+                    </a:stretch>
+                  </pic:blipFill>
+                  <pic:spPr>
+                    <a:xfrm>
+                      <a:off x="0" y="0"/>
+                      <a:ext cx="2369750" cy="5127202"/>
+                    </a:xfrm>
+                    <a:prstGeom prst="rect">
+                      <a:avLst/>
+                    </a:prstGeom>
+                  </pic:spPr>
+                </pic:pic>
+              </a:graphicData>
+            </a:graphic>
+          </wp:inline>
+        </w:drawing>
+      </w:r>
+    </w:p>
+    <w:p>
+      <w:r>
+        <w:lastRenderedPageBreak/>
+        <w:drawing>
+          <wp:inline distT="0" distB="0" distL="0" distR="0" wp14:anchorId="5B06D963" wp14:editId="2F43329C">
+            <wp:extent cx="5943600" cy="3962400"/>
+            <wp:effectExtent l="0" t="0" r="0" b="0"/>
+            <wp:docPr id="2" name="Picture 2"/>
+            <wp:cNvGraphicFramePr>
+              <a:graphicFrameLocks xmlns:a="http://schemas.openxmlformats.org/drawingml/2006/main" noChangeAspect="1"/>
+            </wp:cNvGraphicFramePr>
+            <a:graphic xmlns:a="http://schemas.openxmlformats.org/drawingml/2006/main">
+              <a:graphicData uri="http://schemas.openxmlformats.org/drawingml/2006/picture">
+                <pic:pic xmlns:pic="http://schemas.openxmlformats.org/drawingml/2006/picture">
+                  <pic:nvPicPr>
+                    <pic:cNvPr id="1" name=""/>
+                    <pic:cNvPicPr/>
+                  </pic:nvPicPr>
+                  <pic:blipFill>
+                    <a:blip r:embed="rId6"/>
+                    <a:stretch>
+                      <a:fillRect/>
+                    </a:stretch>
+                  </pic:blipFill>
+                  <pic:spPr>
+                    <a:xfrm>
+                      <a:off x="0" y="0"/>
+                      <a:ext cx="5943600" cy="3962400"/>
+                    </a:xfrm>
+                    <a:prstGeom prst="rect">
+                      <a:avLst/>
+                    </a:prstGeom>
+                  </pic:spPr>
+                </pic:pic>
+              </a:graphicData>
+            </a:graphic>
+          </wp:inline>
+        </w:drawing>
+      </w:r>
+    </w:p>
+    <w:p>
+      <w:r>
+        <w:drawing>
+          <wp:inline distT="0" distB="0" distL="0" distR="0" wp14:anchorId="020C55F0" wp14:editId="27CE3C8F">
+            <wp:extent cx="5943600" cy="3962400"/>
+            <wp:effectExtent l="0" t="0" r="0" b="0"/>
+            <wp:docPr id="3" name="Picture 3"/>
+            <wp:cNvGraphicFramePr>
+              <a:graphicFrameLocks xmlns:a="http://schemas.openxmlformats.org/drawingml/2006/main" noChangeAspect="1"/>
+            </wp:cNvGraphicFramePr>
+            <a:graphic xmlns:a="http://schemas.openxmlformats.org/drawingml/2006/main">
+              <a:graphicData uri="http://schemas.openxmlformats.org/drawingml/2006/picture">
+                <pic:pic xmlns:pic="http://schemas.openxmlformats.org/drawingml/2006/picture">
+                  <pic:nvPicPr>
+                    <pic:cNvPr id="1" name=""/>
+                    <pic:cNvPicPr/>
+                  </pic:nvPicPr>
+                  <pic:blipFill>
+                    <a:blip r:embed="rId7"/>
+                    <a:stretch>
+                      <a:fillRect/>
+                    </a:stretch>
+                  </pic:blipFill>
+                  <pic:spPr>
+                    <a:xfrm>
+                      <a:off x="0" y="0"/>
+                      <a:ext cx="5943600" cy="3962400"/>
+                    </a:xfrm>
+                    <a:prstGeom prst="rect">
+                      <a:avLst/>
+                    </a:prstGeom>
+                  </pic:spPr>
+                </pic:pic>
+              </a:graphicData>
+            </a:graphic>
+          </wp:inline>
+        </w:drawing>
+      </w:r>
+    </w:p>
+    <w:p>
+      <w:r>
+        <w:lastRenderedPageBreak/>
+        <w:t>Câu 2:</w:t>
+      </w:r>
+    </w:p>
+    <w:p>
+      <w:r>
+        <w:drawing>
+          <wp:inline distT="0" distB="0" distL="0" distR="0" wp14:anchorId="06E16A2E" wp14:editId="6EFE8EBD">
+            <wp:extent cx="5943600" cy="3989070"/>
+            <wp:effectExtent l="0" t="0" r="0" b="0"/>
+            <wp:docPr id="4" name="Picture 4"/>
+            <wp:cNvGraphicFramePr>
+              <a:graphicFrameLocks xmlns:a="http://schemas.openxmlformats.org/drawingml/2006/main" noChangeAspect="1"/>
+            </wp:cNvGraphicFramePr>
+            <a:graphic xmlns:a="http://schemas.openxmlformats.org/drawingml/2006/main">
+              <a:graphicData uri="http://schemas.openxmlformats.org/drawingml/2006/picture">
+                <pic:pic xmlns:pic="http://schemas.openxmlformats.org/drawingml/2006/picture">
+                  <pic:nvPicPr>
+                    <pic:cNvPr id="1" name=""/>
+                    <pic:cNvPicPr/>
+                  </pic:nvPicPr>
+                  <pic:blipFill>
+                    <a:blip r:embed="rId8"/>
+                    <a:stretch>
+                      <a:fillRect/>
+                    </a:stretch>
+                  </pic:blipFill>
+                  <pic:spPr>
+                    <a:xfrm>
+                      <a:off x="0" y="0"/>
+                      <a:ext cx="5943600" cy="3989070"/>
+                    </a:xfrm>
+                    <a:prstGeom prst="rect">
+                      <a:avLst/>
+                    </a:prstGeom>
+                  </pic:spPr>
+                </pic:pic>
+              </a:graphicData>
+            </a:graphic>
+          </wp:inline>
+        </w:drawing>
       </w:r>
     </w:p>
     <w:p/>

</xml_diff>

<commit_message>
feat(Q4): add movie modal with validation
</commit_message>
<xml_diff>
--- a/MaiThanhHaiQuan_22653671_FinalTerm_10_12.docx
+++ b/MaiThanhHaiQuan_22653671_FinalTerm_10_12.docx
@@ -74,10 +74,10 @@
     <w:p>
       <w:r>
         <w:drawing>
-          <wp:inline distT="0" distB="0" distL="0" distR="0" wp14:anchorId="30C54DE9" wp14:editId="0EEFD0CE">
-            <wp:extent cx="2368550" cy="5124606"/>
+          <wp:inline distT="0" distB="0" distL="0" distR="0" wp14:anchorId="311472C3" wp14:editId="167767A5">
+            <wp:extent cx="5943600" cy="3962400"/>
             <wp:effectExtent l="0" t="0" r="0" b="0"/>
-            <wp:docPr id="1" name="Picture 1"/>
+            <wp:docPr id="6" name="Picture 6"/>
             <wp:cNvGraphicFramePr>
               <a:graphicFrameLocks xmlns:a="http://schemas.openxmlformats.org/drawingml/2006/main" noChangeAspect="1"/>
             </wp:cNvGraphicFramePr>
@@ -97,7 +97,7 @@
                   <pic:spPr>
                     <a:xfrm>
                       <a:off x="0" y="0"/>
-                      <a:ext cx="2369750" cy="5127202"/>
+                      <a:ext cx="5943600" cy="3962400"/>
                     </a:xfrm>
                     <a:prstGeom prst="rect">
                       <a:avLst/>
@@ -114,10 +114,10 @@
       <w:r>
         <w:lastRenderedPageBreak/>
         <w:drawing>
-          <wp:inline distT="0" distB="0" distL="0" distR="0" wp14:anchorId="5B06D963" wp14:editId="2F43329C">
-            <wp:extent cx="5943600" cy="3962400"/>
-            <wp:effectExtent l="0" t="0" r="0" b="0"/>
-            <wp:docPr id="2" name="Picture 2"/>
+          <wp:inline distT="0" distB="0" distL="0" distR="0" wp14:anchorId="30C54DE9" wp14:editId="7195C7E5">
+            <wp:extent cx="2361600" cy="5112000"/>
+            <wp:effectExtent l="0" t="0" r="635" b="0"/>
+            <wp:docPr id="1" name="Picture 1"/>
             <wp:cNvGraphicFramePr>
               <a:graphicFrameLocks xmlns:a="http://schemas.openxmlformats.org/drawingml/2006/main" noChangeAspect="1"/>
             </wp:cNvGraphicFramePr>
@@ -137,7 +137,7 @@
                   <pic:spPr>
                     <a:xfrm>
                       <a:off x="0" y="0"/>
-                      <a:ext cx="5943600" cy="3962400"/>
+                      <a:ext cx="2361600" cy="5112000"/>
                     </a:xfrm>
                     <a:prstGeom prst="rect">
                       <a:avLst/>
@@ -152,11 +152,12 @@
     </w:p>
     <w:p>
       <w:r>
+        <w:lastRenderedPageBreak/>
         <w:drawing>
-          <wp:inline distT="0" distB="0" distL="0" distR="0" wp14:anchorId="020C55F0" wp14:editId="27CE3C8F">
+          <wp:inline distT="0" distB="0" distL="0" distR="0" wp14:anchorId="5B06D963" wp14:editId="2F43329C">
             <wp:extent cx="5943600" cy="3962400"/>
             <wp:effectExtent l="0" t="0" r="0" b="0"/>
-            <wp:docPr id="3" name="Picture 3"/>
+            <wp:docPr id="2" name="Picture 2"/>
             <wp:cNvGraphicFramePr>
               <a:graphicFrameLocks xmlns:a="http://schemas.openxmlformats.org/drawingml/2006/main" noChangeAspect="1"/>
             </wp:cNvGraphicFramePr>
@@ -191,17 +192,11 @@
     </w:p>
     <w:p>
       <w:r>
-        <w:lastRenderedPageBreak/>
-        <w:t>Câu 2:</w:t>
-      </w:r>
-    </w:p>
-    <w:p>
-      <w:r>
         <w:drawing>
-          <wp:inline distT="0" distB="0" distL="0" distR="0" wp14:anchorId="06E16A2E" wp14:editId="6EFE8EBD">
-            <wp:extent cx="5943600" cy="3989070"/>
+          <wp:inline distT="0" distB="0" distL="0" distR="0" wp14:anchorId="020C55F0" wp14:editId="27CE3C8F">
+            <wp:extent cx="5943600" cy="3962400"/>
             <wp:effectExtent l="0" t="0" r="0" b="0"/>
-            <wp:docPr id="4" name="Picture 4"/>
+            <wp:docPr id="3" name="Picture 3"/>
             <wp:cNvGraphicFramePr>
               <a:graphicFrameLocks xmlns:a="http://schemas.openxmlformats.org/drawingml/2006/main" noChangeAspect="1"/>
             </wp:cNvGraphicFramePr>
@@ -221,6 +216,91 @@
                   <pic:spPr>
                     <a:xfrm>
                       <a:off x="0" y="0"/>
+                      <a:ext cx="5943600" cy="3962400"/>
+                    </a:xfrm>
+                    <a:prstGeom prst="rect">
+                      <a:avLst/>
+                    </a:prstGeom>
+                  </pic:spPr>
+                </pic:pic>
+              </a:graphicData>
+            </a:graphic>
+          </wp:inline>
+        </w:drawing>
+      </w:r>
+    </w:p>
+    <w:p>
+      <w:r>
+        <w:lastRenderedPageBreak/>
+        <w:drawing>
+          <wp:inline distT="0" distB="0" distL="0" distR="0" wp14:anchorId="0E661128" wp14:editId="5C7D7FD1">
+            <wp:extent cx="5943600" cy="4079240"/>
+            <wp:effectExtent l="0" t="0" r="0" b="0"/>
+            <wp:docPr id="7" name="Picture 7"/>
+            <wp:cNvGraphicFramePr>
+              <a:graphicFrameLocks xmlns:a="http://schemas.openxmlformats.org/drawingml/2006/main" noChangeAspect="1"/>
+            </wp:cNvGraphicFramePr>
+            <a:graphic xmlns:a="http://schemas.openxmlformats.org/drawingml/2006/main">
+              <a:graphicData uri="http://schemas.openxmlformats.org/drawingml/2006/picture">
+                <pic:pic xmlns:pic="http://schemas.openxmlformats.org/drawingml/2006/picture">
+                  <pic:nvPicPr>
+                    <pic:cNvPr id="1" name=""/>
+                    <pic:cNvPicPr/>
+                  </pic:nvPicPr>
+                  <pic:blipFill>
+                    <a:blip r:embed="rId9"/>
+                    <a:stretch>
+                      <a:fillRect/>
+                    </a:stretch>
+                  </pic:blipFill>
+                  <pic:spPr>
+                    <a:xfrm>
+                      <a:off x="0" y="0"/>
+                      <a:ext cx="5943600" cy="4079240"/>
+                    </a:xfrm>
+                    <a:prstGeom prst="rect">
+                      <a:avLst/>
+                    </a:prstGeom>
+                  </pic:spPr>
+                </pic:pic>
+              </a:graphicData>
+            </a:graphic>
+          </wp:inline>
+        </w:drawing>
+      </w:r>
+    </w:p>
+    <w:p>
+      <w:r>
+        <w:t>Câu 2:</w:t>
+      </w:r>
+    </w:p>
+    <w:p>
+      <w:r>
+        <w:lastRenderedPageBreak/>
+        <w:drawing>
+          <wp:inline distT="0" distB="0" distL="0" distR="0" wp14:anchorId="06E16A2E" wp14:editId="6EFE8EBD">
+            <wp:extent cx="5943600" cy="3989070"/>
+            <wp:effectExtent l="0" t="0" r="0" b="0"/>
+            <wp:docPr id="4" name="Picture 4"/>
+            <wp:cNvGraphicFramePr>
+              <a:graphicFrameLocks xmlns:a="http://schemas.openxmlformats.org/drawingml/2006/main" noChangeAspect="1"/>
+            </wp:cNvGraphicFramePr>
+            <a:graphic xmlns:a="http://schemas.openxmlformats.org/drawingml/2006/main">
+              <a:graphicData uri="http://schemas.openxmlformats.org/drawingml/2006/picture">
+                <pic:pic xmlns:pic="http://schemas.openxmlformats.org/drawingml/2006/picture">
+                  <pic:nvPicPr>
+                    <pic:cNvPr id="1" name=""/>
+                    <pic:cNvPicPr/>
+                  </pic:nvPicPr>
+                  <pic:blipFill>
+                    <a:blip r:embed="rId10"/>
+                    <a:stretch>
+                      <a:fillRect/>
+                    </a:stretch>
+                  </pic:blipFill>
+                  <pic:spPr>
+                    <a:xfrm>
+                      <a:off x="0" y="0"/>
                       <a:ext cx="5943600" cy="3989070"/>
                     </a:xfrm>
                     <a:prstGeom prst="rect">
@@ -234,7 +314,135 @@
         </w:drawing>
       </w:r>
     </w:p>
+    <w:p>
+      <w:r>
+        <w:drawing>
+          <wp:inline distT="0" distB="0" distL="0" distR="0" wp14:anchorId="5A4C6DBB" wp14:editId="54AF6301">
+            <wp:extent cx="5943600" cy="1329690"/>
+            <wp:effectExtent l="0" t="0" r="0" b="3810"/>
+            <wp:docPr id="8" name="Picture 8"/>
+            <wp:cNvGraphicFramePr>
+              <a:graphicFrameLocks xmlns:a="http://schemas.openxmlformats.org/drawingml/2006/main" noChangeAspect="1"/>
+            </wp:cNvGraphicFramePr>
+            <a:graphic xmlns:a="http://schemas.openxmlformats.org/drawingml/2006/main">
+              <a:graphicData uri="http://schemas.openxmlformats.org/drawingml/2006/picture">
+                <pic:pic xmlns:pic="http://schemas.openxmlformats.org/drawingml/2006/picture">
+                  <pic:nvPicPr>
+                    <pic:cNvPr id="1" name=""/>
+                    <pic:cNvPicPr/>
+                  </pic:nvPicPr>
+                  <pic:blipFill>
+                    <a:blip r:embed="rId11"/>
+                    <a:stretch>
+                      <a:fillRect/>
+                    </a:stretch>
+                  </pic:blipFill>
+                  <pic:spPr>
+                    <a:xfrm>
+                      <a:off x="0" y="0"/>
+                      <a:ext cx="5943600" cy="1329690"/>
+                    </a:xfrm>
+                    <a:prstGeom prst="rect">
+                      <a:avLst/>
+                    </a:prstGeom>
+                  </pic:spPr>
+                </pic:pic>
+              </a:graphicData>
+            </a:graphic>
+          </wp:inline>
+        </w:drawing>
+      </w:r>
+    </w:p>
     <w:p/>
+    <w:p>
+      <w:r>
+        <w:t>Câu 3:</w:t>
+      </w:r>
+    </w:p>
+    <w:p>
+      <w:r>
+        <w:lastRenderedPageBreak/>
+        <w:drawing>
+          <wp:inline distT="0" distB="0" distL="0" distR="0" wp14:anchorId="04BC7A19" wp14:editId="6439BECB">
+            <wp:extent cx="2361600" cy="5112000"/>
+            <wp:effectExtent l="0" t="0" r="635" b="0"/>
+            <wp:docPr id="5" name="Picture 5"/>
+            <wp:cNvGraphicFramePr>
+              <a:graphicFrameLocks xmlns:a="http://schemas.openxmlformats.org/drawingml/2006/main" noChangeAspect="1"/>
+            </wp:cNvGraphicFramePr>
+            <a:graphic xmlns:a="http://schemas.openxmlformats.org/drawingml/2006/main">
+              <a:graphicData uri="http://schemas.openxmlformats.org/drawingml/2006/picture">
+                <pic:pic xmlns:pic="http://schemas.openxmlformats.org/drawingml/2006/picture">
+                  <pic:nvPicPr>
+                    <pic:cNvPr id="1" name=""/>
+                    <pic:cNvPicPr/>
+                  </pic:nvPicPr>
+                  <pic:blipFill>
+                    <a:blip r:embed="rId12"/>
+                    <a:stretch>
+                      <a:fillRect/>
+                    </a:stretch>
+                  </pic:blipFill>
+                  <pic:spPr>
+                    <a:xfrm>
+                      <a:off x="0" y="0"/>
+                      <a:ext cx="2361600" cy="5112000"/>
+                    </a:xfrm>
+                    <a:prstGeom prst="rect">
+                      <a:avLst/>
+                    </a:prstGeom>
+                  </pic:spPr>
+                </pic:pic>
+              </a:graphicData>
+            </a:graphic>
+          </wp:inline>
+        </w:drawing>
+      </w:r>
+    </w:p>
+    <w:p>
+      <w:r>
+        <w:drawing>
+          <wp:inline distT="0" distB="0" distL="0" distR="0" wp14:anchorId="03D08D14" wp14:editId="2B2F906A">
+            <wp:extent cx="5943600" cy="1530350"/>
+            <wp:effectExtent l="0" t="0" r="0" b="0"/>
+            <wp:docPr id="9" name="Picture 9"/>
+            <wp:cNvGraphicFramePr>
+              <a:graphicFrameLocks xmlns:a="http://schemas.openxmlformats.org/drawingml/2006/main" noChangeAspect="1"/>
+            </wp:cNvGraphicFramePr>
+            <a:graphic xmlns:a="http://schemas.openxmlformats.org/drawingml/2006/main">
+              <a:graphicData uri="http://schemas.openxmlformats.org/drawingml/2006/picture">
+                <pic:pic xmlns:pic="http://schemas.openxmlformats.org/drawingml/2006/picture">
+                  <pic:nvPicPr>
+                    <pic:cNvPr id="1" name=""/>
+                    <pic:cNvPicPr/>
+                  </pic:nvPicPr>
+                  <pic:blipFill>
+                    <a:blip r:embed="rId13"/>
+                    <a:stretch>
+                      <a:fillRect/>
+                    </a:stretch>
+                  </pic:blipFill>
+                  <pic:spPr>
+                    <a:xfrm>
+                      <a:off x="0" y="0"/>
+                      <a:ext cx="5943600" cy="1530350"/>
+                    </a:xfrm>
+                    <a:prstGeom prst="rect">
+                      <a:avLst/>
+                    </a:prstGeom>
+                  </pic:spPr>
+                </pic:pic>
+              </a:graphicData>
+            </a:graphic>
+          </wp:inline>
+        </w:drawing>
+      </w:r>
+    </w:p>
+    <w:p>
+      <w:r>
+        <w:t>Câu 4:</w:t>
+      </w:r>
+    </w:p>
     <w:sectPr>
       <w:pgSz w:w="12240" w:h="15840"/>
       <w:pgMar w:top="1440" w:right="1440" w:bottom="1440" w:left="1440" w:header="720" w:footer="720" w:gutter="0"/>

</xml_diff>

<commit_message>
feat(Q5): toggle watched state for movie
</commit_message>
<xml_diff>
--- a/MaiThanhHaiQuan_22653671_FinalTerm_10_12.docx
+++ b/MaiThanhHaiQuan_22653671_FinalTerm_10_12.docx
@@ -443,6 +443,205 @@
         <w:t>Câu 4:</w:t>
       </w:r>
     </w:p>
+    <w:p>
+      <w:r>
+        <w:lastRenderedPageBreak/>
+        <w:drawing>
+          <wp:inline distT="0" distB="0" distL="0" distR="0" wp14:anchorId="541DE7C2" wp14:editId="3D861180">
+            <wp:extent cx="2361600" cy="5112000"/>
+            <wp:effectExtent l="0" t="0" r="635" b="0"/>
+            <wp:docPr id="10" name="Picture 10"/>
+            <wp:cNvGraphicFramePr>
+              <a:graphicFrameLocks xmlns:a="http://schemas.openxmlformats.org/drawingml/2006/main" noChangeAspect="1"/>
+            </wp:cNvGraphicFramePr>
+            <a:graphic xmlns:a="http://schemas.openxmlformats.org/drawingml/2006/main">
+              <a:graphicData uri="http://schemas.openxmlformats.org/drawingml/2006/picture">
+                <pic:pic xmlns:pic="http://schemas.openxmlformats.org/drawingml/2006/picture">
+                  <pic:nvPicPr>
+                    <pic:cNvPr id="1" name=""/>
+                    <pic:cNvPicPr/>
+                  </pic:nvPicPr>
+                  <pic:blipFill>
+                    <a:blip r:embed="rId14"/>
+                    <a:stretch>
+                      <a:fillRect/>
+                    </a:stretch>
+                  </pic:blipFill>
+                  <pic:spPr>
+                    <a:xfrm>
+                      <a:off x="0" y="0"/>
+                      <a:ext cx="2361600" cy="5112000"/>
+                    </a:xfrm>
+                    <a:prstGeom prst="rect">
+                      <a:avLst/>
+                    </a:prstGeom>
+                  </pic:spPr>
+                </pic:pic>
+              </a:graphicData>
+            </a:graphic>
+          </wp:inline>
+        </w:drawing>
+      </w:r>
+      <w:r>
+        <w:drawing>
+          <wp:inline distT="0" distB="0" distL="0" distR="0" wp14:anchorId="789886D7" wp14:editId="255DEDFD">
+            <wp:extent cx="2361600" cy="5112000"/>
+            <wp:effectExtent l="0" t="0" r="635" b="0"/>
+            <wp:docPr id="11" name="Picture 11"/>
+            <wp:cNvGraphicFramePr>
+              <a:graphicFrameLocks xmlns:a="http://schemas.openxmlformats.org/drawingml/2006/main" noChangeAspect="1"/>
+            </wp:cNvGraphicFramePr>
+            <a:graphic xmlns:a="http://schemas.openxmlformats.org/drawingml/2006/main">
+              <a:graphicData uri="http://schemas.openxmlformats.org/drawingml/2006/picture">
+                <pic:pic xmlns:pic="http://schemas.openxmlformats.org/drawingml/2006/picture">
+                  <pic:nvPicPr>
+                    <pic:cNvPr id="1" name=""/>
+                    <pic:cNvPicPr/>
+                  </pic:nvPicPr>
+                  <pic:blipFill>
+                    <a:blip r:embed="rId15"/>
+                    <a:stretch>
+                      <a:fillRect/>
+                    </a:stretch>
+                  </pic:blipFill>
+                  <pic:spPr>
+                    <a:xfrm>
+                      <a:off x="0" y="0"/>
+                      <a:ext cx="2361600" cy="5112000"/>
+                    </a:xfrm>
+                    <a:prstGeom prst="rect">
+                      <a:avLst/>
+                    </a:prstGeom>
+                  </pic:spPr>
+                </pic:pic>
+              </a:graphicData>
+            </a:graphic>
+          </wp:inline>
+        </w:drawing>
+      </w:r>
+    </w:p>
+    <w:p>
+      <w:r>
+        <w:drawing>
+          <wp:inline distT="0" distB="0" distL="0" distR="0" wp14:anchorId="5CFC6839" wp14:editId="377055E5">
+            <wp:extent cx="5943600" cy="1205230"/>
+            <wp:effectExtent l="0" t="0" r="0" b="0"/>
+            <wp:docPr id="12" name="Picture 12"/>
+            <wp:cNvGraphicFramePr>
+              <a:graphicFrameLocks xmlns:a="http://schemas.openxmlformats.org/drawingml/2006/main" noChangeAspect="1"/>
+            </wp:cNvGraphicFramePr>
+            <a:graphic xmlns:a="http://schemas.openxmlformats.org/drawingml/2006/main">
+              <a:graphicData uri="http://schemas.openxmlformats.org/drawingml/2006/picture">
+                <pic:pic xmlns:pic="http://schemas.openxmlformats.org/drawingml/2006/picture">
+                  <pic:nvPicPr>
+                    <pic:cNvPr id="1" name=""/>
+                    <pic:cNvPicPr/>
+                  </pic:nvPicPr>
+                  <pic:blipFill>
+                    <a:blip r:embed="rId16"/>
+                    <a:stretch>
+                      <a:fillRect/>
+                    </a:stretch>
+                  </pic:blipFill>
+                  <pic:spPr>
+                    <a:xfrm>
+                      <a:off x="0" y="0"/>
+                      <a:ext cx="5943600" cy="1205230"/>
+                    </a:xfrm>
+                    <a:prstGeom prst="rect">
+                      <a:avLst/>
+                    </a:prstGeom>
+                  </pic:spPr>
+                </pic:pic>
+              </a:graphicData>
+            </a:graphic>
+          </wp:inline>
+        </w:drawing>
+      </w:r>
+    </w:p>
+    <w:p>
+      <w:r>
+        <w:t>Câu 5</w:t>
+      </w:r>
+    </w:p>
+    <w:p>
+      <w:r>
+        <w:lastRenderedPageBreak/>
+        <w:drawing>
+          <wp:inline distT="0" distB="0" distL="0" distR="0" wp14:anchorId="361E9596" wp14:editId="554E30E9">
+            <wp:extent cx="2361600" cy="5112000"/>
+            <wp:effectExtent l="0" t="0" r="635" b="0"/>
+            <wp:docPr id="14" name="Picture 14"/>
+            <wp:cNvGraphicFramePr>
+              <a:graphicFrameLocks xmlns:a="http://schemas.openxmlformats.org/drawingml/2006/main" noChangeAspect="1"/>
+            </wp:cNvGraphicFramePr>
+            <a:graphic xmlns:a="http://schemas.openxmlformats.org/drawingml/2006/main">
+              <a:graphicData uri="http://schemas.openxmlformats.org/drawingml/2006/picture">
+                <pic:pic xmlns:pic="http://schemas.openxmlformats.org/drawingml/2006/picture">
+                  <pic:nvPicPr>
+                    <pic:cNvPr id="1" name=""/>
+                    <pic:cNvPicPr/>
+                  </pic:nvPicPr>
+                  <pic:blipFill>
+                    <a:blip r:embed="rId17"/>
+                    <a:stretch>
+                      <a:fillRect/>
+                    </a:stretch>
+                  </pic:blipFill>
+                  <pic:spPr>
+                    <a:xfrm>
+                      <a:off x="0" y="0"/>
+                      <a:ext cx="2361600" cy="5112000"/>
+                    </a:xfrm>
+                    <a:prstGeom prst="rect">
+                      <a:avLst/>
+                    </a:prstGeom>
+                  </pic:spPr>
+                </pic:pic>
+              </a:graphicData>
+            </a:graphic>
+          </wp:inline>
+        </w:drawing>
+      </w:r>
+      <w:r>
+        <w:drawing>
+          <wp:inline distT="0" distB="0" distL="0" distR="0" wp14:anchorId="07EBE9C0" wp14:editId="40684D65">
+            <wp:extent cx="2361600" cy="5112000"/>
+            <wp:effectExtent l="0" t="0" r="635" b="0"/>
+            <wp:docPr id="13" name="Picture 13"/>
+            <wp:cNvGraphicFramePr>
+              <a:graphicFrameLocks xmlns:a="http://schemas.openxmlformats.org/drawingml/2006/main" noChangeAspect="1"/>
+            </wp:cNvGraphicFramePr>
+            <a:graphic xmlns:a="http://schemas.openxmlformats.org/drawingml/2006/main">
+              <a:graphicData uri="http://schemas.openxmlformats.org/drawingml/2006/picture">
+                <pic:pic xmlns:pic="http://schemas.openxmlformats.org/drawingml/2006/picture">
+                  <pic:nvPicPr>
+                    <pic:cNvPr id="1" name=""/>
+                    <pic:cNvPicPr/>
+                  </pic:nvPicPr>
+                  <pic:blipFill>
+                    <a:blip r:embed="rId18"/>
+                    <a:stretch>
+                      <a:fillRect/>
+                    </a:stretch>
+                  </pic:blipFill>
+                  <pic:spPr>
+                    <a:xfrm>
+                      <a:off x="0" y="0"/>
+                      <a:ext cx="2361600" cy="5112000"/>
+                    </a:xfrm>
+                    <a:prstGeom prst="rect">
+                      <a:avLst/>
+                    </a:prstGeom>
+                  </pic:spPr>
+                </pic:pic>
+              </a:graphicData>
+            </a:graphic>
+          </wp:inline>
+        </w:drawing>
+      </w:r>
+    </w:p>
+    <w:p/>
     <w:sectPr>
       <w:pgSz w:w="12240" w:h="15840"/>
       <w:pgMar w:top="1440" w:right="1440" w:bottom="1440" w:left="1440" w:header="720" w:footer="720" w:gutter="0"/>

</xml_diff>

<commit_message>
feat(Q6): edit movie via modal
</commit_message>
<xml_diff>
--- a/MaiThanhHaiQuan_22653671_FinalTerm_10_12.docx
+++ b/MaiThanhHaiQuan_22653671_FinalTerm_10_12.docx
@@ -641,7 +641,127 @@
         </w:drawing>
       </w:r>
     </w:p>
-    <w:p/>
+    <w:p>
+      <w:r>
+        <w:drawing>
+          <wp:inline distT="0" distB="0" distL="0" distR="0" wp14:anchorId="78028461" wp14:editId="0B157418">
+            <wp:extent cx="5943600" cy="1137920"/>
+            <wp:effectExtent l="0" t="0" r="0" b="5080"/>
+            <wp:docPr id="15" name="Picture 15"/>
+            <wp:cNvGraphicFramePr>
+              <a:graphicFrameLocks xmlns:a="http://schemas.openxmlformats.org/drawingml/2006/main" noChangeAspect="1"/>
+            </wp:cNvGraphicFramePr>
+            <a:graphic xmlns:a="http://schemas.openxmlformats.org/drawingml/2006/main">
+              <a:graphicData uri="http://schemas.openxmlformats.org/drawingml/2006/picture">
+                <pic:pic xmlns:pic="http://schemas.openxmlformats.org/drawingml/2006/picture">
+                  <pic:nvPicPr>
+                    <pic:cNvPr id="1" name=""/>
+                    <pic:cNvPicPr/>
+                  </pic:nvPicPr>
+                  <pic:blipFill>
+                    <a:blip r:embed="rId19"/>
+                    <a:stretch>
+                      <a:fillRect/>
+                    </a:stretch>
+                  </pic:blipFill>
+                  <pic:spPr>
+                    <a:xfrm>
+                      <a:off x="0" y="0"/>
+                      <a:ext cx="5943600" cy="1137920"/>
+                    </a:xfrm>
+                    <a:prstGeom prst="rect">
+                      <a:avLst/>
+                    </a:prstGeom>
+                  </pic:spPr>
+                </pic:pic>
+              </a:graphicData>
+            </a:graphic>
+          </wp:inline>
+        </w:drawing>
+      </w:r>
+    </w:p>
+    <w:p>
+      <w:r>
+        <w:t>Câu 6:</w:t>
+      </w:r>
+    </w:p>
+    <w:p>
+      <w:r>
+        <w:lastRenderedPageBreak/>
+        <w:drawing>
+          <wp:inline distT="0" distB="0" distL="0" distR="0" wp14:anchorId="1E73DDCD" wp14:editId="5C9B0D4E">
+            <wp:extent cx="2361600" cy="5112000"/>
+            <wp:effectExtent l="0" t="0" r="635" b="0"/>
+            <wp:docPr id="17" name="Picture 17"/>
+            <wp:cNvGraphicFramePr>
+              <a:graphicFrameLocks xmlns:a="http://schemas.openxmlformats.org/drawingml/2006/main" noChangeAspect="1"/>
+            </wp:cNvGraphicFramePr>
+            <a:graphic xmlns:a="http://schemas.openxmlformats.org/drawingml/2006/main">
+              <a:graphicData uri="http://schemas.openxmlformats.org/drawingml/2006/picture">
+                <pic:pic xmlns:pic="http://schemas.openxmlformats.org/drawingml/2006/picture">
+                  <pic:nvPicPr>
+                    <pic:cNvPr id="1" name=""/>
+                    <pic:cNvPicPr/>
+                  </pic:nvPicPr>
+                  <pic:blipFill>
+                    <a:blip r:embed="rId20"/>
+                    <a:stretch>
+                      <a:fillRect/>
+                    </a:stretch>
+                  </pic:blipFill>
+                  <pic:spPr>
+                    <a:xfrm>
+                      <a:off x="0" y="0"/>
+                      <a:ext cx="2361600" cy="5112000"/>
+                    </a:xfrm>
+                    <a:prstGeom prst="rect">
+                      <a:avLst/>
+                    </a:prstGeom>
+                  </pic:spPr>
+                </pic:pic>
+              </a:graphicData>
+            </a:graphic>
+          </wp:inline>
+        </w:drawing>
+      </w:r>
+      <w:r>
+        <w:drawing>
+          <wp:inline distT="0" distB="0" distL="0" distR="0" wp14:anchorId="2A0AB214" wp14:editId="1A073EEC">
+            <wp:extent cx="2361600" cy="5112000"/>
+            <wp:effectExtent l="0" t="0" r="635" b="0"/>
+            <wp:docPr id="16" name="Picture 16"/>
+            <wp:cNvGraphicFramePr>
+              <a:graphicFrameLocks xmlns:a="http://schemas.openxmlformats.org/drawingml/2006/main" noChangeAspect="1"/>
+            </wp:cNvGraphicFramePr>
+            <a:graphic xmlns:a="http://schemas.openxmlformats.org/drawingml/2006/main">
+              <a:graphicData uri="http://schemas.openxmlformats.org/drawingml/2006/picture">
+                <pic:pic xmlns:pic="http://schemas.openxmlformats.org/drawingml/2006/picture">
+                  <pic:nvPicPr>
+                    <pic:cNvPr id="1" name=""/>
+                    <pic:cNvPicPr/>
+                  </pic:nvPicPr>
+                  <pic:blipFill>
+                    <a:blip r:embed="rId21"/>
+                    <a:stretch>
+                      <a:fillRect/>
+                    </a:stretch>
+                  </pic:blipFill>
+                  <pic:spPr>
+                    <a:xfrm>
+                      <a:off x="0" y="0"/>
+                      <a:ext cx="2361600" cy="5112000"/>
+                    </a:xfrm>
+                    <a:prstGeom prst="rect">
+                      <a:avLst/>
+                    </a:prstGeom>
+                  </pic:spPr>
+                </pic:pic>
+              </a:graphicData>
+            </a:graphic>
+          </wp:inline>
+        </w:drawing>
+      </w:r>
+    </w:p>
     <w:sectPr>
       <w:pgSz w:w="12240" w:h="15840"/>
       <w:pgMar w:top="1440" w:right="1440" w:bottom="1440" w:left="1440" w:header="720" w:footer="720" w:gutter="0"/>

</xml_diff>